<commit_message>
add words2 in june
</commit_message>
<xml_diff>
--- a/readme.docx
+++ b/readme.docx
@@ -123,7 +123,7 @@
     <w:p>
       <w:pPr>
         <w:rPr>
-          <w:rFonts w:ascii="宋体" w:eastAsia="宋体" w:hAnsi="宋体" w:cs="宋体" w:hint="eastAsia"/>
+          <w:rFonts w:ascii="宋体" w:eastAsia="宋体" w:hAnsi="宋体" w:cs="宋体"/>
           <w:sz w:val="28"/>
           <w:szCs w:val="28"/>
         </w:rPr>
@@ -143,6 +143,39 @@
           <w:szCs w:val="28"/>
         </w:rPr>
         <w:t>027</w:t>
+      </w:r>
+      <w:r>
+        <w:rPr>
+          <w:rFonts w:ascii="宋体" w:eastAsia="宋体" w:hAnsi="宋体" w:cs="宋体" w:hint="eastAsia"/>
+          <w:sz w:val="28"/>
+          <w:szCs w:val="28"/>
+        </w:rPr>
+        <w:t>年</w:t>
+      </w:r>
+    </w:p>
+    <w:p>
+      <w:pPr>
+        <w:rPr>
+          <w:rFonts w:ascii="宋体" w:eastAsia="宋体" w:hAnsi="宋体" w:cs="宋体" w:hint="eastAsia"/>
+          <w:sz w:val="28"/>
+          <w:szCs w:val="28"/>
+        </w:rPr>
+      </w:pPr>
+      <w:r>
+        <w:rPr>
+          <w:rFonts w:ascii="宋体" w:eastAsia="宋体" w:hAnsi="宋体" w:cs="宋体" w:hint="eastAsia"/>
+          <w:sz w:val="28"/>
+          <w:szCs w:val="28"/>
+        </w:rPr>
+        <w:t>2</w:t>
+      </w:r>
+      <w:r>
+        <w:rPr>
+          <w:rFonts w:ascii="宋体" w:eastAsia="宋体" w:hAnsi="宋体" w:cs="宋体"/>
+          <w:sz w:val="28"/>
+          <w:szCs w:val="28"/>
+        </w:rPr>
+        <w:t>028</w:t>
       </w:r>
       <w:r>
         <w:rPr>

</xml_diff>